<commit_message>
updated current work projects, working on data managment
</commit_message>
<xml_diff>
--- a/Capstone/ConsoleApp1/CapstoneDescription.docx
+++ b/Capstone/ConsoleApp1/CapstoneDescription.docx
@@ -4,36 +4,66 @@
   <w:body>
     <w:p>
       <w:pPr>
-        <w:rPr>
-          <w:rFonts w:ascii="Times New Roman" w:hAnsi="Times New Roman" w:cs="Times New Roman"/>
-          <w:sz w:val="24"/>
-          <w:szCs w:val="24"/>
-        </w:rPr>
-      </w:pPr>
-      <w:r>
-        <w:rPr>
-          <w:rFonts w:ascii="Times New Roman" w:hAnsi="Times New Roman" w:cs="Times New Roman"/>
-          <w:sz w:val="24"/>
-          <w:szCs w:val="24"/>
-        </w:rPr>
-        <w:t>Name of program.</w:t>
-      </w:r>
-    </w:p>
-    <w:p>
-      <w:pPr>
-        <w:rPr>
-          <w:rFonts w:ascii="Times New Roman" w:hAnsi="Times New Roman" w:cs="Times New Roman"/>
-          <w:sz w:val="24"/>
-          <w:szCs w:val="24"/>
-        </w:rPr>
-      </w:pPr>
-      <w:r>
-        <w:rPr>
-          <w:rFonts w:ascii="Times New Roman" w:hAnsi="Times New Roman" w:cs="Times New Roman"/>
-          <w:sz w:val="24"/>
-          <w:szCs w:val="24"/>
-        </w:rPr>
-        <w:t>Encrypted</w:t>
+        <w:jc w:val="center"/>
+        <w:rPr>
+          <w:rFonts w:ascii="Times New Roman" w:hAnsi="Times New Roman" w:cs="Times New Roman"/>
+          <w:sz w:val="24"/>
+          <w:szCs w:val="24"/>
+        </w:rPr>
+      </w:pPr>
+      <w:r>
+        <w:rPr>
+          <w:rFonts w:ascii="Times New Roman" w:hAnsi="Times New Roman" w:cs="Times New Roman"/>
+          <w:sz w:val="24"/>
+          <w:szCs w:val="24"/>
+        </w:rPr>
+        <w:t>Encrypted Event Recorder</w:t>
+      </w:r>
+    </w:p>
+    <w:p>
+      <w:pPr>
+        <w:jc w:val="center"/>
+        <w:rPr>
+          <w:rFonts w:ascii="Times New Roman" w:hAnsi="Times New Roman" w:cs="Times New Roman"/>
+          <w:sz w:val="24"/>
+          <w:szCs w:val="24"/>
+        </w:rPr>
+      </w:pPr>
+      <w:r>
+        <w:rPr>
+          <w:rFonts w:ascii="Times New Roman" w:hAnsi="Times New Roman" w:cs="Times New Roman"/>
+          <w:sz w:val="24"/>
+          <w:szCs w:val="24"/>
+        </w:rPr>
+        <w:t>Brendon Blau</w:t>
+      </w:r>
+    </w:p>
+    <w:p>
+      <w:pPr>
+        <w:ind w:firstLine="720"/>
+        <w:rPr>
+          <w:rFonts w:ascii="Times New Roman" w:hAnsi="Times New Roman" w:cs="Times New Roman"/>
+          <w:sz w:val="24"/>
+          <w:szCs w:val="24"/>
+        </w:rPr>
+      </w:pPr>
+    </w:p>
+    <w:p>
+      <w:pPr>
+        <w:ind w:firstLine="720"/>
+        <w:rPr>
+          <w:rFonts w:ascii="Times New Roman" w:hAnsi="Times New Roman" w:cs="Times New Roman"/>
+          <w:sz w:val="24"/>
+          <w:szCs w:val="24"/>
+        </w:rPr>
+      </w:pPr>
+      <w:r>
+        <w:rPr>
+          <w:rFonts w:ascii="Times New Roman" w:hAnsi="Times New Roman" w:cs="Times New Roman"/>
+          <w:sz w:val="24"/>
+          <w:szCs w:val="24"/>
+        </w:rPr>
+        <w:t>Encrypted Event Recorder</w:t>
       </w:r>
       <w:r>
         <w:rPr>
@@ -49,96 +79,6 @@
           <w:sz w:val="24"/>
           <w:szCs w:val="24"/>
         </w:rPr>
-        <w:t>render</w:t>
-      </w:r>
-      <w:r>
-        <w:rPr>
-          <w:rFonts w:ascii="Times New Roman" w:hAnsi="Times New Roman" w:cs="Times New Roman"/>
-          <w:sz w:val="24"/>
-          <w:szCs w:val="24"/>
-        </w:rPr>
-        <w:t>ing</w:t>
-      </w:r>
-      <w:r>
-        <w:rPr>
-          <w:rFonts w:ascii="Times New Roman" w:hAnsi="Times New Roman" w:cs="Times New Roman"/>
-          <w:sz w:val="24"/>
-          <w:szCs w:val="24"/>
-        </w:rPr>
-        <w:t xml:space="preserve"> encoded </w:t>
-      </w:r>
-      <w:r>
-        <w:rPr>
-          <w:rFonts w:ascii="Times New Roman" w:hAnsi="Times New Roman" w:cs="Times New Roman"/>
-          <w:sz w:val="24"/>
-          <w:szCs w:val="24"/>
-        </w:rPr>
-        <w:t>t</w:t>
-      </w:r>
-      <w:r>
-        <w:rPr>
-          <w:rFonts w:ascii="Times New Roman" w:hAnsi="Times New Roman" w:cs="Times New Roman"/>
-          <w:sz w:val="24"/>
-          <w:szCs w:val="24"/>
-        </w:rPr>
-        <w:t>ime</w:t>
-      </w:r>
-      <w:r>
-        <w:rPr>
-          <w:rFonts w:ascii="Times New Roman" w:hAnsi="Times New Roman" w:cs="Times New Roman"/>
-          <w:sz w:val="24"/>
-          <w:szCs w:val="24"/>
-        </w:rPr>
-        <w:t>d</w:t>
-      </w:r>
-      <w:r>
-        <w:rPr>
-          <w:rFonts w:ascii="Times New Roman" w:hAnsi="Times New Roman" w:cs="Times New Roman"/>
-          <w:sz w:val="24"/>
-          <w:szCs w:val="24"/>
-        </w:rPr>
-        <w:t xml:space="preserve"> events.</w:t>
-      </w:r>
-    </w:p>
-    <w:p>
-      <w:pPr>
-        <w:rPr>
-          <w:rFonts w:ascii="Times New Roman" w:hAnsi="Times New Roman" w:cs="Times New Roman"/>
-          <w:sz w:val="24"/>
-          <w:szCs w:val="24"/>
-        </w:rPr>
-      </w:pPr>
-      <w:r>
-        <w:rPr>
-          <w:rFonts w:ascii="Times New Roman" w:hAnsi="Times New Roman" w:cs="Times New Roman"/>
-          <w:sz w:val="24"/>
-          <w:szCs w:val="24"/>
-        </w:rPr>
-        <w:t>Record Encrypted data to a file</w:t>
-      </w:r>
-    </w:p>
-    <w:p>
-      <w:pPr>
-        <w:rPr>
-          <w:rFonts w:ascii="Times New Roman" w:hAnsi="Times New Roman" w:cs="Times New Roman"/>
-          <w:sz w:val="24"/>
-          <w:szCs w:val="24"/>
-        </w:rPr>
-      </w:pPr>
-      <w:r>
-        <w:rPr>
-          <w:rFonts w:ascii="Times New Roman" w:hAnsi="Times New Roman" w:cs="Times New Roman"/>
-          <w:sz w:val="24"/>
-          <w:szCs w:val="24"/>
-        </w:rPr>
-        <w:t xml:space="preserve">(Name of program) </w:t>
-      </w:r>
-      <w:r>
-        <w:rPr>
-          <w:rFonts w:ascii="Times New Roman" w:hAnsi="Times New Roman" w:cs="Times New Roman"/>
-          <w:sz w:val="24"/>
-          <w:szCs w:val="24"/>
-        </w:rPr>
         <w:t>was created to demonstrate</w:t>
       </w:r>
       <w:r>
@@ -195,49 +135,15 @@
           <w:sz w:val="24"/>
           <w:szCs w:val="24"/>
         </w:rPr>
-        <w:t xml:space="preserve"> The data recorded are windows event based, specifically windows keys and the mouse position. Coupled with the keys and mouse position is </w:t>
-      </w:r>
-      <w:proofErr w:type="spellStart"/>
-      <w:r>
-        <w:rPr>
-          <w:rFonts w:ascii="Times New Roman" w:hAnsi="Times New Roman" w:cs="Times New Roman"/>
-          <w:sz w:val="24"/>
-          <w:szCs w:val="24"/>
-        </w:rPr>
-        <w:t>a</w:t>
-      </w:r>
-      <w:proofErr w:type="spellEnd"/>
-      <w:r>
-        <w:rPr>
-          <w:rFonts w:ascii="Times New Roman" w:hAnsi="Times New Roman" w:cs="Times New Roman"/>
-          <w:sz w:val="24"/>
-          <w:szCs w:val="24"/>
-        </w:rPr>
-        <w:t xml:space="preserve"> timer to keep track of when an event is raised.</w:t>
-      </w:r>
-      <w:r>
-        <w:rPr>
-          <w:rFonts w:ascii="Times New Roman" w:hAnsi="Times New Roman" w:cs="Times New Roman"/>
-          <w:sz w:val="24"/>
-          <w:szCs w:val="24"/>
-        </w:rPr>
-        <w:t xml:space="preserve"> When the events and time are received, they are then sent through an encryption algorithm and written to a </w:t>
-      </w:r>
-      <w:r>
-        <w:rPr>
-          <w:rFonts w:ascii="Times New Roman" w:hAnsi="Times New Roman" w:cs="Times New Roman"/>
-          <w:sz w:val="24"/>
-          <w:szCs w:val="24"/>
-        </w:rPr>
-        <w:t>file</w:t>
-      </w:r>
-      <w:r>
-        <w:rPr>
-          <w:rFonts w:ascii="Times New Roman" w:hAnsi="Times New Roman" w:cs="Times New Roman"/>
-          <w:sz w:val="24"/>
-          <w:szCs w:val="24"/>
-        </w:rPr>
-        <w:t xml:space="preserve"> in a predetermined location.</w:t>
+        <w:t xml:space="preserve"> The data recorded are windows event based, specifically windows keys and the mouse position. Coupled with the keys and mouse position is a timer to keep track of when an event is raised.</w:t>
+      </w:r>
+      <w:r>
+        <w:rPr>
+          <w:rFonts w:ascii="Times New Roman" w:hAnsi="Times New Roman" w:cs="Times New Roman"/>
+          <w:sz w:val="24"/>
+          <w:szCs w:val="24"/>
+        </w:rPr>
+        <w:t xml:space="preserve"> When the events and time are received, they are then sent through an encryption algorithm and written to a file in a predetermined location.</w:t>
       </w:r>
     </w:p>
     <w:p>
@@ -311,15 +217,23 @@
           <w:sz w:val="24"/>
           <w:szCs w:val="24"/>
         </w:rPr>
-        <w:t xml:space="preserve"> (Name of program).</w:t>
-      </w:r>
-      <w:r>
-        <w:rPr>
-          <w:rFonts w:ascii="Times New Roman" w:hAnsi="Times New Roman" w:cs="Times New Roman"/>
-          <w:sz w:val="24"/>
-          <w:szCs w:val="24"/>
-        </w:rPr>
         <w:t xml:space="preserve"> </w:t>
+      </w:r>
+      <w:r>
+        <w:rPr>
+          <w:rFonts w:ascii="Times New Roman" w:hAnsi="Times New Roman" w:cs="Times New Roman"/>
+          <w:sz w:val="24"/>
+          <w:szCs w:val="24"/>
+        </w:rPr>
+        <w:t>Encrypted Event Recorder</w:t>
+      </w:r>
+      <w:r>
+        <w:rPr>
+          <w:rFonts w:ascii="Times New Roman" w:hAnsi="Times New Roman" w:cs="Times New Roman"/>
+          <w:sz w:val="24"/>
+          <w:szCs w:val="24"/>
+        </w:rPr>
+        <w:t>.</w:t>
       </w:r>
       <w:r>
         <w:rPr>
@@ -427,7 +341,7 @@
           <w:szCs w:val="24"/>
         </w:rPr>
         <w:drawing>
-          <wp:inline distT="0" distB="0" distL="0" distR="0">
+          <wp:inline distT="0" distB="0" distL="0" distR="0" wp14:anchorId="3FFECA85" wp14:editId="2CAC3925">
             <wp:extent cx="5943600" cy="4638675"/>
             <wp:effectExtent l="0" t="0" r="0" b="9525"/>
             <wp:docPr id="5" name="Picture 5"/>
@@ -1189,23 +1103,7 @@
           <w:sz w:val="24"/>
           <w:szCs w:val="24"/>
         </w:rPr>
-        <w:t xml:space="preserve"> (</w:t>
-      </w:r>
-      <w:r>
-        <w:rPr>
-          <w:rFonts w:ascii="Times New Roman" w:hAnsi="Times New Roman" w:cs="Times New Roman"/>
-          <w:sz w:val="24"/>
-          <w:szCs w:val="24"/>
-        </w:rPr>
-        <w:t>UML</w:t>
-      </w:r>
-      <w:r>
-        <w:rPr>
-          <w:rFonts w:ascii="Times New Roman" w:hAnsi="Times New Roman" w:cs="Times New Roman"/>
-          <w:sz w:val="24"/>
-          <w:szCs w:val="24"/>
-        </w:rPr>
-        <w:t>). With the help of the UML we can start to understand the how the program works instead of what it does. I have included the functions that perform the desired tasks and show the variables that each task uses to complete the application process.</w:t>
+        <w:t xml:space="preserve"> (UML). With the help of the UML we can start to understand the how the program works instead of what it does. I have included the functions that perform the desired tasks and show the variables that each task uses to complete the application process.</w:t>
       </w:r>
     </w:p>
     <w:p>
@@ -1225,7 +1123,7 @@
           <w:szCs w:val="24"/>
         </w:rPr>
         <w:drawing>
-          <wp:inline distT="0" distB="0" distL="0" distR="0">
+          <wp:inline distT="0" distB="0" distL="0" distR="0" wp14:anchorId="6618F856" wp14:editId="66FBE869">
             <wp:extent cx="5934075" cy="3390900"/>
             <wp:effectExtent l="0" t="0" r="9525" b="0"/>
             <wp:docPr id="14" name="Picture 14"/>
@@ -1377,7 +1275,7 @@
         </w:rPr>
         <w:lastRenderedPageBreak/>
         <w:drawing>
-          <wp:inline distT="0" distB="0" distL="0" distR="0">
+          <wp:inline distT="0" distB="0" distL="0" distR="0" wp14:anchorId="690FF6EF" wp14:editId="24811328">
             <wp:extent cx="5086350" cy="3486150"/>
             <wp:effectExtent l="0" t="0" r="0" b="0"/>
             <wp:docPr id="6" name="Picture 6"/>
@@ -1948,7 +1846,7 @@
         </w:rPr>
         <w:lastRenderedPageBreak/>
         <w:drawing>
-          <wp:inline distT="0" distB="0" distL="0" distR="0" wp14:anchorId="7F310786" wp14:editId="16FAA056">
+          <wp:inline distT="0" distB="0" distL="0" distR="0" wp14:anchorId="06C8A154" wp14:editId="59E1C50B">
             <wp:extent cx="3343275" cy="2400300"/>
             <wp:effectExtent l="0" t="0" r="9525" b="0"/>
             <wp:docPr id="13" name="Picture 13"/>
@@ -2322,7 +2220,7 @@
           <w:szCs w:val="24"/>
         </w:rPr>
         <w:drawing>
-          <wp:inline distT="0" distB="0" distL="0" distR="0">
+          <wp:inline distT="0" distB="0" distL="0" distR="0" wp14:anchorId="4551134F" wp14:editId="525E8F25">
             <wp:extent cx="2552700" cy="1371600"/>
             <wp:effectExtent l="0" t="0" r="0" b="0"/>
             <wp:docPr id="8" name="Picture 8"/>
@@ -2567,7 +2465,7 @@
         </w:rPr>
         <w:lastRenderedPageBreak/>
         <w:drawing>
-          <wp:inline distT="0" distB="0" distL="0" distR="0">
+          <wp:inline distT="0" distB="0" distL="0" distR="0" wp14:anchorId="10A6694B" wp14:editId="5B221678">
             <wp:extent cx="4200525" cy="1828800"/>
             <wp:effectExtent l="0" t="0" r="9525" b="0"/>
             <wp:docPr id="9" name="Picture 9"/>
@@ -2834,7 +2732,7 @@
           <w:szCs w:val="24"/>
         </w:rPr>
         <w:drawing>
-          <wp:inline distT="0" distB="0" distL="0" distR="0">
+          <wp:inline distT="0" distB="0" distL="0" distR="0" wp14:anchorId="45C4EA96" wp14:editId="2E685309">
             <wp:extent cx="5943600" cy="2066925"/>
             <wp:effectExtent l="0" t="0" r="0" b="9525"/>
             <wp:docPr id="10" name="Picture 10"/>
@@ -3291,7 +3189,7 @@
           <w:szCs w:val="24"/>
         </w:rPr>
         <w:drawing>
-          <wp:inline distT="0" distB="0" distL="0" distR="0">
+          <wp:inline distT="0" distB="0" distL="0" distR="0" wp14:anchorId="7346523D" wp14:editId="6BCDE36C">
             <wp:extent cx="3514725" cy="2714625"/>
             <wp:effectExtent l="0" t="0" r="9525" b="9525"/>
             <wp:docPr id="11" name="Picture 11"/>
@@ -3705,7 +3603,7 @@
         </w:rPr>
         <w:lastRenderedPageBreak/>
         <w:drawing>
-          <wp:inline distT="0" distB="0" distL="0" distR="0">
+          <wp:inline distT="0" distB="0" distL="0" distR="0" wp14:anchorId="549A8A6A" wp14:editId="47BCD8CD">
             <wp:extent cx="2990850" cy="2790825"/>
             <wp:effectExtent l="0" t="0" r="0" b="9525"/>
             <wp:docPr id="12" name="Picture 12"/>
@@ -3952,43 +3850,34 @@
           <w:sz w:val="24"/>
           <w:szCs w:val="24"/>
         </w:rPr>
-        <w:t xml:space="preserve"> code finnishes </w:t>
-      </w:r>
-      <w:r>
-        <w:rPr>
-          <w:rFonts w:ascii="Times New Roman" w:hAnsi="Times New Roman" w:cs="Times New Roman"/>
-          <w:noProof/>
-          <w:sz w:val="24"/>
-          <w:szCs w:val="24"/>
-        </w:rPr>
-        <w:t>w</w:t>
-      </w:r>
-      <w:r>
-        <w:rPr>
-          <w:rFonts w:ascii="Times New Roman" w:hAnsi="Times New Roman" w:cs="Times New Roman"/>
-          <w:noProof/>
-          <w:sz w:val="24"/>
-          <w:szCs w:val="24"/>
-        </w:rPr>
-        <w:t xml:space="preserve">hat </w:t>
-      </w:r>
-      <w:r>
-        <w:rPr>
-          <w:rFonts w:ascii="Times New Roman" w:hAnsi="Times New Roman" w:cs="Times New Roman"/>
-          <w:noProof/>
-          <w:sz w:val="24"/>
-          <w:szCs w:val="24"/>
-        </w:rPr>
-        <w:t>is</w:t>
-      </w:r>
-      <w:r>
-        <w:rPr>
-          <w:rFonts w:ascii="Times New Roman" w:hAnsi="Times New Roman" w:cs="Times New Roman"/>
-          <w:noProof/>
-          <w:sz w:val="24"/>
-          <w:szCs w:val="24"/>
-        </w:rPr>
-        <w:t xml:space="preserve"> left is a file with 10 minutes of ecrypted data</w:t>
+        <w:t xml:space="preserve"> </w:t>
+      </w:r>
+      <w:r>
+        <w:rPr>
+          <w:rFonts w:ascii="Times New Roman" w:hAnsi="Times New Roman" w:cs="Times New Roman"/>
+          <w:noProof/>
+          <w:sz w:val="24"/>
+          <w:szCs w:val="24"/>
+        </w:rPr>
+        <w:t xml:space="preserve">the program </w:t>
+      </w:r>
+      <w:r>
+        <w:rPr>
+          <w:rFonts w:ascii="Times New Roman" w:hAnsi="Times New Roman" w:cs="Times New Roman"/>
+          <w:noProof/>
+          <w:sz w:val="24"/>
+          <w:szCs w:val="24"/>
+        </w:rPr>
+        <w:t>finnishes a file with 10 minutes of ecrypted data</w:t>
+      </w:r>
+      <w:r>
+        <w:rPr>
+          <w:rFonts w:ascii="Times New Roman" w:hAnsi="Times New Roman" w:cs="Times New Roman"/>
+          <w:noProof/>
+          <w:sz w:val="24"/>
+          <w:szCs w:val="24"/>
+        </w:rPr>
+        <w:t xml:space="preserve"> is created</w:t>
       </w:r>
       <w:r>
         <w:rPr>
@@ -3998,6 +3887,33 @@
           <w:szCs w:val="24"/>
         </w:rPr>
         <w:t>.</w:t>
+      </w:r>
+      <w:r>
+        <w:rPr>
+          <w:rFonts w:ascii="Times New Roman" w:hAnsi="Times New Roman" w:cs="Times New Roman"/>
+          <w:noProof/>
+          <w:sz w:val="24"/>
+          <w:szCs w:val="24"/>
+        </w:rPr>
+        <w:t xml:space="preserve"> The data</w:t>
+      </w:r>
+      <w:r>
+        <w:rPr>
+          <w:rFonts w:ascii="Times New Roman" w:hAnsi="Times New Roman" w:cs="Times New Roman"/>
+          <w:noProof/>
+          <w:sz w:val="24"/>
+          <w:szCs w:val="24"/>
+        </w:rPr>
+        <w:t xml:space="preserve"> </w:t>
+      </w:r>
+      <w:r>
+        <w:rPr>
+          <w:rFonts w:ascii="Times New Roman" w:hAnsi="Times New Roman" w:cs="Times New Roman"/>
+          <w:noProof/>
+          <w:sz w:val="24"/>
+          <w:szCs w:val="24"/>
+        </w:rPr>
+        <w:t>encrypted is the collected events that the person has performed on the computer.</w:t>
       </w:r>
       <w:bookmarkStart w:id="0" w:name="_GoBack"/>
       <w:bookmarkEnd w:id="0"/>
@@ -4160,7 +4076,7 @@
       </w:pPr>
     </w:pPrDefault>
   </w:docDefaults>
-  <w:latentStyles w:defLockedState="0" w:defUIPriority="99" w:defSemiHidden="0" w:defUnhideWhenUsed="0" w:defQFormat="0" w:count="375">
+  <w:latentStyles w:defLockedState="0" w:defUIPriority="99" w:defSemiHidden="0" w:defUnhideWhenUsed="0" w:defQFormat="0" w:count="376">
     <w:lsdException w:name="Normal" w:uiPriority="0" w:qFormat="1"/>
     <w:lsdException w:name="heading 1" w:uiPriority="9" w:qFormat="1"/>
     <w:lsdException w:name="heading 2" w:semiHidden="1" w:uiPriority="9" w:unhideWhenUsed="1" w:qFormat="1"/>
@@ -4266,7 +4182,6 @@
     <w:lsdException w:name="HTML Sample" w:semiHidden="1" w:unhideWhenUsed="1"/>
     <w:lsdException w:name="HTML Typewriter" w:semiHidden="1" w:unhideWhenUsed="1"/>
     <w:lsdException w:name="HTML Variable" w:semiHidden="1" w:unhideWhenUsed="1"/>
-    <w:lsdException w:name="Normal Table" w:semiHidden="1" w:unhideWhenUsed="1"/>
     <w:lsdException w:name="annotation subject" w:semiHidden="1" w:unhideWhenUsed="1"/>
     <w:lsdException w:name="No List" w:semiHidden="1" w:unhideWhenUsed="1"/>
     <w:lsdException w:name="Outline List 1" w:semiHidden="1" w:unhideWhenUsed="1"/>
@@ -4313,10 +4228,8 @@
     <w:lsdException w:name="Table Subtle 2" w:semiHidden="1" w:unhideWhenUsed="1"/>
     <w:lsdException w:name="Table Web 1" w:semiHidden="1" w:unhideWhenUsed="1"/>
     <w:lsdException w:name="Table Web 2" w:semiHidden="1" w:unhideWhenUsed="1"/>
-    <w:lsdException w:name="Table Web 3" w:semiHidden="1" w:unhideWhenUsed="1"/>
     <w:lsdException w:name="Balloon Text" w:semiHidden="1" w:unhideWhenUsed="1"/>
     <w:lsdException w:name="Table Grid" w:uiPriority="39"/>
-    <w:lsdException w:name="Table Theme" w:semiHidden="1" w:unhideWhenUsed="1"/>
     <w:lsdException w:name="Placeholder Text" w:semiHidden="1"/>
     <w:lsdException w:name="No Spacing" w:uiPriority="1" w:qFormat="1"/>
     <w:lsdException w:name="Light Shading" w:uiPriority="60"/>
@@ -4536,6 +4449,7 @@
     <w:lsdException w:name="Smart Hyperlink" w:semiHidden="1" w:unhideWhenUsed="1"/>
     <w:lsdException w:name="Hashtag" w:semiHidden="1" w:unhideWhenUsed="1"/>
     <w:lsdException w:name="Unresolved Mention" w:semiHidden="1" w:unhideWhenUsed="1"/>
+    <w:lsdException w:name="Smart Link" w:semiHidden="1" w:unhideWhenUsed="1"/>
   </w:latentStyles>
   <w:style w:type="paragraph" w:default="1" w:styleId="Normal">
     <w:name w:val="Normal"/>

</xml_diff>